<commit_message>
prvi OOP branch commit
</commit_message>
<xml_diff>
--- a/CondorUI.docx
+++ b/CondorUI.docx
@@ -4342,15 +4342,20 @@
       <w:bookmarkEnd w:id="20"/>
       <w:bookmarkEnd w:id="21"/>
     </w:p>
+    <w:p/>
     <w:p>
       <w:pPr>
         <w:pStyle w:val="Headingnotnumbered"/>
       </w:pPr>
       <w:r>
         <w:lastRenderedPageBreak/>
-        <w:t>Kazalo izvorne kode</w:t>
-      </w:r>
-    </w:p>
+        <w:t>Kazalo</w:t>
+      </w:r>
+      <w:r>
+        <w:t xml:space="preserve"> kode</w:t>
+      </w:r>
+    </w:p>
+    <w:p/>
     <w:p>
       <w:pPr>
         <w:pStyle w:val="Headingnotnumbered"/>
@@ -4446,15 +4451,24 @@
       </w:r>
       <w:proofErr w:type="spellStart"/>
       <w:r>
-        <w:t>JavaScript</w:t>
-      </w:r>
-      <w:proofErr w:type="spellEnd"/>
-      <w:r>
-        <w:t xml:space="preserve"> </w:t>
-      </w:r>
-      <w:proofErr w:type="spellStart"/>
-      <w:r>
-        <w:t>and</w:t>
+        <w:t>Java</w:t>
+      </w:r>
+      <w:r>
+        <w:t>s</w:t>
+      </w:r>
+      <w:r>
+        <w:t>cript</w:t>
+      </w:r>
+      <w:proofErr w:type="spellEnd"/>
+      <w:r>
+        <w:t xml:space="preserve"> </w:t>
+      </w:r>
+      <w:proofErr w:type="spellStart"/>
+      <w:r>
+        <w:t>A</w:t>
+      </w:r>
+      <w:r>
+        <w:t>nd</w:t>
       </w:r>
       <w:proofErr w:type="spellEnd"/>
       <w:r>
@@ -4463,42 +4477,7 @@
     </w:p>
     <w:p>
       <w:r>
-        <w:t>SQL</w:t>
-      </w:r>
-      <w:r>
-        <w:tab/>
-      </w:r>
-      <w:r>
-        <w:tab/>
-      </w:r>
-      <w:r>
-        <w:t xml:space="preserve">angl. </w:t>
-      </w:r>
-      <w:proofErr w:type="spellStart"/>
-      <w:r>
-        <w:t>Structured</w:t>
-      </w:r>
-      <w:proofErr w:type="spellEnd"/>
-      <w:r>
-        <w:t xml:space="preserve"> </w:t>
-      </w:r>
-      <w:proofErr w:type="spellStart"/>
-      <w:r>
-        <w:t>Query</w:t>
-      </w:r>
-      <w:proofErr w:type="spellEnd"/>
-      <w:r>
-        <w:t xml:space="preserve"> </w:t>
-      </w:r>
-      <w:proofErr w:type="spellStart"/>
-      <w:r>
-        <w:t>Language</w:t>
-      </w:r>
-      <w:proofErr w:type="spellEnd"/>
-    </w:p>
-    <w:p>
-      <w:r>
-        <w:t>HTC</w:t>
+        <w:t>XML</w:t>
       </w:r>
       <w:r>
         <w:tab/>
@@ -4509,35 +4488,64 @@
       </w:r>
       <w:proofErr w:type="spellStart"/>
       <w:r>
-        <w:t>High</w:t>
-      </w:r>
-      <w:proofErr w:type="spellEnd"/>
-      <w:r>
-        <w:t xml:space="preserve"> </w:t>
-      </w:r>
-      <w:proofErr w:type="spellStart"/>
-      <w:r>
-        <w:t>T</w:t>
-      </w:r>
-      <w:r>
-        <w:t>hroughput</w:t>
-      </w:r>
-      <w:proofErr w:type="spellEnd"/>
-      <w:r>
-        <w:t xml:space="preserve"> </w:t>
-      </w:r>
-      <w:proofErr w:type="spellStart"/>
-      <w:r>
-        <w:t>C</w:t>
-      </w:r>
-      <w:r>
-        <w:t>omputing</w:t>
-      </w:r>
-      <w:proofErr w:type="spellEnd"/>
-    </w:p>
-    <w:p>
-      <w:r>
-        <w:t>CSS</w:t>
+        <w:t>Extensible</w:t>
+      </w:r>
+      <w:proofErr w:type="spellEnd"/>
+      <w:r>
+        <w:t xml:space="preserve"> </w:t>
+      </w:r>
+      <w:proofErr w:type="spellStart"/>
+      <w:r>
+        <w:t>Markup</w:t>
+      </w:r>
+      <w:proofErr w:type="spellEnd"/>
+      <w:r>
+        <w:t xml:space="preserve"> </w:t>
+      </w:r>
+      <w:proofErr w:type="spellStart"/>
+      <w:r>
+        <w:t>Language</w:t>
+      </w:r>
+      <w:proofErr w:type="spellEnd"/>
+    </w:p>
+    <w:p>
+      <w:r>
+        <w:t>SQL</w:t>
+      </w:r>
+      <w:r>
+        <w:tab/>
+      </w:r>
+      <w:r>
+        <w:tab/>
+      </w:r>
+      <w:r>
+        <w:t xml:space="preserve">angl. </w:t>
+      </w:r>
+      <w:proofErr w:type="spellStart"/>
+      <w:r>
+        <w:t>Structured</w:t>
+      </w:r>
+      <w:proofErr w:type="spellEnd"/>
+      <w:r>
+        <w:t xml:space="preserve"> </w:t>
+      </w:r>
+      <w:proofErr w:type="spellStart"/>
+      <w:r>
+        <w:t>Query</w:t>
+      </w:r>
+      <w:proofErr w:type="spellEnd"/>
+      <w:r>
+        <w:t xml:space="preserve"> </w:t>
+      </w:r>
+      <w:proofErr w:type="spellStart"/>
+      <w:r>
+        <w:t>Language</w:t>
+      </w:r>
+      <w:proofErr w:type="spellEnd"/>
+    </w:p>
+    <w:p>
+      <w:r>
+        <w:t>HTC</w:t>
       </w:r>
       <w:r>
         <w:tab/>
@@ -4548,6 +4556,45 @@
       </w:r>
       <w:proofErr w:type="spellStart"/>
       <w:r>
+        <w:t>High</w:t>
+      </w:r>
+      <w:proofErr w:type="spellEnd"/>
+      <w:r>
+        <w:t xml:space="preserve"> </w:t>
+      </w:r>
+      <w:proofErr w:type="spellStart"/>
+      <w:r>
+        <w:t>T</w:t>
+      </w:r>
+      <w:r>
+        <w:t>hroughput</w:t>
+      </w:r>
+      <w:proofErr w:type="spellEnd"/>
+      <w:r>
+        <w:t xml:space="preserve"> </w:t>
+      </w:r>
+      <w:proofErr w:type="spellStart"/>
+      <w:r>
+        <w:t>C</w:t>
+      </w:r>
+      <w:r>
+        <w:t>omputing</w:t>
+      </w:r>
+      <w:proofErr w:type="spellEnd"/>
+    </w:p>
+    <w:p>
+      <w:r>
+        <w:t>CSS</w:t>
+      </w:r>
+      <w:r>
+        <w:tab/>
+      </w:r>
+      <w:r>
+        <w:tab/>
+        <w:t xml:space="preserve">angl. </w:t>
+      </w:r>
+      <w:proofErr w:type="spellStart"/>
+      <w:r>
         <w:t>Cascading</w:t>
       </w:r>
       <w:proofErr w:type="spellEnd"/>
@@ -4565,6 +4612,134 @@
       <w:proofErr w:type="spellStart"/>
       <w:r>
         <w:t>Sheets</w:t>
+      </w:r>
+      <w:proofErr w:type="spellEnd"/>
+    </w:p>
+    <w:p>
+      <w:r>
+        <w:t>HTTP</w:t>
+      </w:r>
+      <w:r>
+        <w:tab/>
+      </w:r>
+      <w:r>
+        <w:tab/>
+        <w:t xml:space="preserve">angl. </w:t>
+      </w:r>
+      <w:proofErr w:type="spellStart"/>
+      <w:r>
+        <w:t>HyperText</w:t>
+      </w:r>
+      <w:proofErr w:type="spellEnd"/>
+      <w:r>
+        <w:t xml:space="preserve"> Transfer </w:t>
+      </w:r>
+      <w:proofErr w:type="spellStart"/>
+      <w:r>
+        <w:t>Protocol</w:t>
+      </w:r>
+      <w:proofErr w:type="spellEnd"/>
+    </w:p>
+    <w:p>
+      <w:r>
+        <w:t>DOM</w:t>
+      </w:r>
+      <w:r>
+        <w:tab/>
+      </w:r>
+      <w:r>
+        <w:tab/>
+        <w:t xml:space="preserve">angl. </w:t>
+      </w:r>
+      <w:proofErr w:type="spellStart"/>
+      <w:r>
+        <w:t>Document</w:t>
+      </w:r>
+      <w:proofErr w:type="spellEnd"/>
+      <w:r>
+        <w:t xml:space="preserve"> </w:t>
+      </w:r>
+      <w:proofErr w:type="spellStart"/>
+      <w:r>
+        <w:t>Object</w:t>
+      </w:r>
+      <w:proofErr w:type="spellEnd"/>
+      <w:r>
+        <w:t xml:space="preserve"> Model</w:t>
+      </w:r>
+    </w:p>
+    <w:p>
+      <w:r>
+        <w:t>GNU</w:t>
+      </w:r>
+      <w:r>
+        <w:tab/>
+      </w:r>
+      <w:r>
+        <w:tab/>
+        <w:t xml:space="preserve">angl. GNU's Not </w:t>
+      </w:r>
+      <w:proofErr w:type="spellStart"/>
+      <w:r>
+        <w:t>Unix</w:t>
+      </w:r>
+      <w:proofErr w:type="spellEnd"/>
+    </w:p>
+    <w:p>
+      <w:r>
+        <w:t>GPL</w:t>
+      </w:r>
+      <w:r>
+        <w:tab/>
+      </w:r>
+      <w:r>
+        <w:tab/>
+        <w:t xml:space="preserve">angl. General </w:t>
+      </w:r>
+      <w:proofErr w:type="spellStart"/>
+      <w:r>
+        <w:t>Public</w:t>
+      </w:r>
+      <w:proofErr w:type="spellEnd"/>
+      <w:r>
+        <w:t xml:space="preserve"> </w:t>
+      </w:r>
+      <w:proofErr w:type="spellStart"/>
+      <w:r>
+        <w:t>License</w:t>
+      </w:r>
+      <w:proofErr w:type="spellEnd"/>
+    </w:p>
+    <w:p>
+      <w:r>
+        <w:t>OOP</w:t>
+      </w:r>
+      <w:r>
+        <w:tab/>
+      </w:r>
+      <w:r>
+        <w:tab/>
+        <w:t xml:space="preserve">angl. </w:t>
+      </w:r>
+      <w:proofErr w:type="spellStart"/>
+      <w:r>
+        <w:t>Object</w:t>
+      </w:r>
+      <w:proofErr w:type="spellEnd"/>
+      <w:r>
+        <w:t xml:space="preserve"> </w:t>
+      </w:r>
+      <w:proofErr w:type="spellStart"/>
+      <w:r>
+        <w:t>Oriented</w:t>
+      </w:r>
+      <w:proofErr w:type="spellEnd"/>
+      <w:r>
+        <w:t xml:space="preserve"> </w:t>
+      </w:r>
+      <w:proofErr w:type="spellStart"/>
+      <w:r>
+        <w:t>Programming</w:t>
       </w:r>
       <w:proofErr w:type="spellEnd"/>
     </w:p>
@@ -5160,18 +5335,27 @@
         <w:t>'</w:t>
       </w:r>
       <w:r>
+        <w:t>'</w:t>
+      </w:r>
+      <w:r>
         <w:t>.html</w:t>
       </w:r>
       <w:r>
         <w:t>'</w:t>
       </w:r>
       <w:r>
+        <w:t>'</w:t>
+      </w:r>
+      <w:r>
         <w:t xml:space="preserve"> ali </w:t>
       </w:r>
       <w:r>
         <w:t>'</w:t>
       </w:r>
       <w:r>
+        <w:t>'</w:t>
+      </w:r>
+      <w:r>
         <w:t>.</w:t>
       </w:r>
       <w:proofErr w:type="spellStart"/>
@@ -5179,6 +5363,9 @@
         <w:t>htm</w:t>
       </w:r>
       <w:proofErr w:type="spellEnd"/>
+      <w:r>
+        <w:t>'</w:t>
+      </w:r>
       <w:r>
         <w:t>'</w:t>
       </w:r>
@@ -5216,7 +5403,7 @@
           <v:shape id="_x0000_i1025" type="#_x0000_t75" style="width:439.5pt;height:127.35pt" o:ole="">
             <v:imagedata r:id="rId13" o:title=""/>
           </v:shape>
-          <o:OLEObject Type="Embed" ProgID="Word.OpenDocumentText.12" ShapeID="_x0000_i1025" DrawAspect="Content" ObjectID="_1412382641" r:id="rId14"/>
+          <o:OLEObject Type="Embed" ProgID="Word.OpenDocumentText.12" ShapeID="_x0000_i1025" DrawAspect="Content" ObjectID="_1413418171" r:id="rId14"/>
         </w:object>
       </w:r>
     </w:p>
@@ -5229,27 +5416,14 @@
       <w:r>
         <w:t xml:space="preserve">Koda </w:t>
       </w:r>
-      <w:r>
-        <w:fldChar w:fldCharType="begin"/>
-      </w:r>
-      <w:r>
-        <w:instrText xml:space="preserve"> SEQ Koda \* ARABIC </w:instrText>
-      </w:r>
-      <w:r>
-        <w:fldChar w:fldCharType="separate"/>
-      </w:r>
-      <w:r>
-        <w:rPr>
-          <w:noProof/>
-        </w:rPr>
-        <w:t>1</w:t>
-      </w:r>
-      <w:r>
-        <w:rPr>
-          <w:noProof/>
-        </w:rPr>
-        <w:fldChar w:fldCharType="end"/>
-      </w:r>
+      <w:fldSimple w:instr=" SEQ Koda \* ARABIC ">
+        <w:r>
+          <w:rPr>
+            <w:noProof/>
+          </w:rPr>
+          <w:t>1</w:t>
+        </w:r>
+      </w:fldSimple>
       <w:bookmarkEnd w:id="27"/>
       <w:r>
         <w:t xml:space="preserve">: Primer preproste HTML </w:t>
@@ -5370,6 +5544,9 @@
         <w:t>'</w:t>
       </w:r>
       <w:r>
+        <w:t>'</w:t>
+      </w:r>
+      <w:r>
         <w:t>.</w:t>
       </w:r>
       <w:proofErr w:type="spellStart"/>
@@ -5381,6 +5558,9 @@
         <w:t>'</w:t>
       </w:r>
       <w:r>
+        <w:t>'</w:t>
+      </w:r>
+      <w:r>
         <w:t>.</w:t>
       </w:r>
     </w:p>
@@ -5433,13 +5613,7 @@
         <w:t xml:space="preserve"> </w:t>
       </w:r>
       <w:r>
-        <w:t xml:space="preserve">v prvotni obliki </w:t>
-      </w:r>
-      <w:r>
-        <w:t xml:space="preserve">pa je </w:t>
-      </w:r>
-      <w:r>
-        <w:t>nastal že leta 1995</w:t>
+        <w:t>v prvotni obliki pa je nastal že leta 1995</w:t>
       </w:r>
     </w:p>
     <w:p>
@@ -5527,17 +5701,38 @@
         <w:t xml:space="preserve"> zank.</w:t>
       </w:r>
       <w:r>
-        <w:t xml:space="preserve"> Namesto '.html' končnice imajo </w:t>
+        <w:t xml:space="preserve"> Namesto '</w:t>
+      </w:r>
+      <w:r>
+        <w:t>'</w:t>
+      </w:r>
+      <w:r>
+        <w:t>.html</w:t>
+      </w:r>
+      <w:r>
+        <w:t>'</w:t>
+      </w:r>
+      <w:r>
+        <w:t xml:space="preserve">' končnice imajo </w:t>
       </w:r>
       <w:r>
         <w:lastRenderedPageBreak/>
-        <w:t>datoteke s PHP kodo končnico '.</w:t>
+        <w:t>datoteke s PHP kodo končnico '</w:t>
+      </w:r>
+      <w:r>
+        <w:t>'</w:t>
+      </w:r>
+      <w:r>
+        <w:t>.</w:t>
       </w:r>
       <w:proofErr w:type="spellStart"/>
       <w:r>
         <w:t>php</w:t>
       </w:r>
       <w:proofErr w:type="spellEnd"/>
+      <w:r>
+        <w:t>'</w:t>
+      </w:r>
       <w:r>
         <w:t>'.</w:t>
       </w:r>
@@ -5589,7 +5784,7 @@
           <v:shape id="_x0000_i1026" type="#_x0000_t75" style="width:439.5pt;height:114.45pt" o:ole="">
             <v:imagedata r:id="rId15" o:title=""/>
           </v:shape>
-          <o:OLEObject Type="Embed" ProgID="Word.OpenDocumentText.12" ShapeID="_x0000_i1026" DrawAspect="Content" ObjectID="_1412382642" r:id="rId16"/>
+          <o:OLEObject Type="Embed" ProgID="Word.OpenDocumentText.12" ShapeID="_x0000_i1026" DrawAspect="Content" ObjectID="_1413418172" r:id="rId16"/>
         </w:object>
       </w:r>
     </w:p>
@@ -5598,21 +5793,24 @@
         <w:pStyle w:val="Caption"/>
         <w:jc w:val="center"/>
       </w:pPr>
-      <w:bookmarkStart w:id="29" w:name="_Ref338640610"/>
-      <w:bookmarkStart w:id="30" w:name="_Ref338640615"/>
+      <w:bookmarkStart w:id="29" w:name="_Ref338640615"/>
+      <w:bookmarkStart w:id="30" w:name="_Ref338640610"/>
       <w:r>
         <w:t xml:space="preserve">Koda </w:t>
       </w:r>
       <w:fldSimple w:instr=" SEQ Koda \* ARABIC ">
         <w:r>
+          <w:rPr>
+            <w:noProof/>
+          </w:rPr>
           <w:t>2</w:t>
         </w:r>
       </w:fldSimple>
+      <w:bookmarkEnd w:id="29"/>
+      <w:r>
+        <w:t>: Primer PHP dokumenta s HTML kodo</w:t>
+      </w:r>
       <w:bookmarkEnd w:id="30"/>
-      <w:r>
-        <w:t>: Primer PHP dokumenta s HTML kodo</w:t>
-      </w:r>
-      <w:bookmarkEnd w:id="29"/>
     </w:p>
     <w:p>
       <w:r>
@@ -5659,7 +5857,10 @@
         </w:numPr>
       </w:pPr>
       <w:r>
-        <w:t>Uporablja se ga lahko zastonj</w:t>
+        <w:t xml:space="preserve">Uporablja se ga lahko </w:t>
+      </w:r>
+      <w:r>
+        <w:t>brez finančnih stroškov</w:t>
       </w:r>
     </w:p>
     <w:p>
@@ -5683,7 +5884,13 @@
         </w:numPr>
       </w:pPr>
       <w:r>
-        <w:t>Ni vezan na operacijski sistem</w:t>
+        <w:t xml:space="preserve">Ni vezan na </w:t>
+      </w:r>
+      <w:r>
+        <w:t xml:space="preserve">določen </w:t>
+      </w:r>
+      <w:r>
+        <w:t>operacijski sistem</w:t>
       </w:r>
     </w:p>
     <w:p>
@@ -5735,8 +5942,6 @@
       <w:r>
         <w:t>kurenco, kar pa za moje potrebe ni bilo ključnega pomena.</w:t>
       </w:r>
-      <w:bookmarkStart w:id="31" w:name="_GoBack"/>
-      <w:bookmarkEnd w:id="31"/>
     </w:p>
     <w:p>
       <w:pPr>
@@ -5749,6 +5954,243 @@
       <w:proofErr w:type="spellEnd"/>
     </w:p>
     <w:p>
+      <w:proofErr w:type="spellStart"/>
+      <w:r>
+        <w:t>Javascript</w:t>
+      </w:r>
+      <w:proofErr w:type="spellEnd"/>
+      <w:r>
+        <w:t xml:space="preserve"> je </w:t>
+      </w:r>
+      <w:proofErr w:type="spellStart"/>
+      <w:r>
+        <w:t>skriptni</w:t>
+      </w:r>
+      <w:proofErr w:type="spellEnd"/>
+      <w:r>
+        <w:t xml:space="preserve"> programski jezik, ki je standardno integriran v vseh popularnih spletnih brskalnikih. </w:t>
+      </w:r>
+      <w:r>
+        <w:t>Izvaja se na strani odjemalca, za razliko od prej omenjenega PHP</w:t>
+      </w:r>
+      <w:r>
+        <w:t>, ki se izvaja na strežnikih</w:t>
+      </w:r>
+      <w:r>
+        <w:t>.</w:t>
+      </w:r>
+      <w:r>
+        <w:t xml:space="preserve"> Njegova glavna značilnost je, da omogoča precej boljšo interaktivnost in uporabniško izkušnjo, prav tako pa je pomemben </w:t>
+      </w:r>
+      <w:r>
+        <w:t xml:space="preserve">člen </w:t>
+      </w:r>
+      <w:r>
+        <w:t>pri programiranju po principu AJAX.</w:t>
+      </w:r>
+    </w:p>
+    <w:p>
+      <w:r>
+        <w:t xml:space="preserve">Jezik se je prvič pojavil leta 1995, takrat ga je Netscape </w:t>
+      </w:r>
+      <w:r>
+        <w:t xml:space="preserve">ustvaril z namenom poenostaviti programiranje začetnikom. Zaradi tega je imel kar precej kritik, a je </w:t>
+      </w:r>
+      <w:r>
+        <w:t>v</w:t>
+      </w:r>
+      <w:r>
+        <w:t>seeno postal</w:t>
+      </w:r>
+      <w:r>
+        <w:t xml:space="preserve"> standardiziran v okviru razvijanja spletnih </w:t>
+      </w:r>
+      <w:r>
+        <w:t>strani</w:t>
+      </w:r>
+      <w:r>
+        <w:t>,</w:t>
+      </w:r>
+      <w:r>
+        <w:t xml:space="preserve"> s prihodom principa AJAX </w:t>
+      </w:r>
+      <w:r>
+        <w:t>pa tudi bolj popularen pri profesionalnih razvijalcih.</w:t>
+      </w:r>
+    </w:p>
+    <w:bookmarkStart w:id="31" w:name="_MON_1413062757"/>
+    <w:bookmarkEnd w:id="31"/>
+    <w:p>
+      <w:pPr>
+        <w:pStyle w:val="Sliketabelekoda"/>
+        <w:keepNext/>
+      </w:pPr>
+      <w:r>
+        <w:object w:dxaOrig="9072" w:dyaOrig="1042">
+          <v:shape id="_x0000_i1027" type="#_x0000_t75" style="width:439.5pt;height:51.05pt" o:ole="">
+            <v:imagedata r:id="rId17" o:title=""/>
+          </v:shape>
+          <o:OLEObject Type="Embed" ProgID="Word.OpenDocumentText.12" ShapeID="_x0000_i1027" DrawAspect="Content" ObjectID="_1413418173" r:id="rId18"/>
+        </w:object>
+      </w:r>
+    </w:p>
+    <w:p>
+      <w:pPr>
+        <w:pStyle w:val="Caption"/>
+        <w:jc w:val="center"/>
+      </w:pPr>
+      <w:bookmarkStart w:id="32" w:name="_Ref339321581"/>
+      <w:bookmarkStart w:id="33" w:name="_Ref339321566"/>
+      <w:r>
+        <w:t xml:space="preserve">Koda </w:t>
+      </w:r>
+      <w:fldSimple w:instr=" SEQ Koda \* ARABIC ">
+        <w:r>
+          <w:rPr>
+            <w:noProof/>
+          </w:rPr>
+          <w:t>3</w:t>
+        </w:r>
+      </w:fldSimple>
+      <w:bookmarkEnd w:id="32"/>
+      <w:r>
+        <w:t xml:space="preserve">: Primer </w:t>
+      </w:r>
+      <w:proofErr w:type="spellStart"/>
+      <w:r>
+        <w:t>javascript</w:t>
+      </w:r>
+      <w:proofErr w:type="spellEnd"/>
+      <w:r>
+        <w:t xml:space="preserve"> kode</w:t>
+      </w:r>
+      <w:bookmarkEnd w:id="33"/>
+    </w:p>
+    <w:p>
+      <w:r>
+        <w:t>Na s</w:t>
+      </w:r>
+      <w:r>
+        <w:t>intaks</w:t>
+      </w:r>
+      <w:r>
+        <w:t>o</w:t>
+      </w:r>
+      <w:r>
+        <w:t xml:space="preserve"> </w:t>
+      </w:r>
+      <w:r>
+        <w:t>je</w:t>
+      </w:r>
+      <w:r>
+        <w:t xml:space="preserve"> </w:t>
+      </w:r>
+      <w:r>
+        <w:t xml:space="preserve">precej </w:t>
+      </w:r>
+      <w:r>
+        <w:t>vpliva</w:t>
+      </w:r>
+      <w:r>
+        <w:t>l</w:t>
+      </w:r>
+      <w:r>
+        <w:t xml:space="preserve"> C jezik, vendar</w:t>
+      </w:r>
+      <w:r>
+        <w:t xml:space="preserve"> </w:t>
+      </w:r>
+      <w:r>
+        <w:t xml:space="preserve">pa ima </w:t>
+      </w:r>
+      <w:proofErr w:type="spellStart"/>
+      <w:r>
+        <w:t>javascript</w:t>
+      </w:r>
+      <w:proofErr w:type="spellEnd"/>
+      <w:r>
+        <w:t xml:space="preserve"> nekaj posebnosti. Na primer, spremenljivkam ni potrebno definirati tip, povemo le, da gre za spremenljivko </w:t>
+      </w:r>
+      <w:r>
+        <w:t xml:space="preserve">z </w:t>
+      </w:r>
+      <w:proofErr w:type="spellStart"/>
+      <w:r>
+        <w:t>oznkao</w:t>
+      </w:r>
+      <w:proofErr w:type="spellEnd"/>
+      <w:r>
+        <w:t xml:space="preserve"> '</w:t>
+      </w:r>
+      <w:r>
+        <w:t>'</w:t>
+      </w:r>
+      <w:r>
+        <w:t>var</w:t>
+      </w:r>
+      <w:r>
+        <w:t>'</w:t>
+      </w:r>
+      <w:r>
+        <w:t>'</w:t>
+      </w:r>
+      <w:r>
+        <w:t xml:space="preserve"> (glej</w:t>
+      </w:r>
+      <w:r>
+        <w:t xml:space="preserve"> </w:t>
+      </w:r>
+      <w:r>
+        <w:fldChar w:fldCharType="begin"/>
+      </w:r>
+      <w:r>
+        <w:instrText xml:space="preserve"> REF _Ref339321581 \h </w:instrText>
+      </w:r>
+      <w:r>
+        <w:fldChar w:fldCharType="separate"/>
+      </w:r>
+      <w:r>
+        <w:t xml:space="preserve">Koda </w:t>
+      </w:r>
+      <w:r>
+        <w:rPr>
+          <w:noProof/>
+        </w:rPr>
+        <w:t>3</w:t>
+      </w:r>
+      <w:r>
+        <w:fldChar w:fldCharType="end"/>
+      </w:r>
+      <w:r>
+        <w:t>)</w:t>
+      </w:r>
+      <w:r>
+        <w:t>. Prav tako jezik nima klasične podpore objektnega programiranja, pač pa to dosežemo preko posebnih prototipskih funkcij.</w:t>
+      </w:r>
+      <w:r>
+        <w:t xml:space="preserve"> Za razliko od PHP </w:t>
+      </w:r>
+      <w:proofErr w:type="spellStart"/>
+      <w:r>
+        <w:t>javascript</w:t>
+      </w:r>
+      <w:proofErr w:type="spellEnd"/>
+      <w:r>
+        <w:t xml:space="preserve"> ne potrebuje posebnih oznak, lahko</w:t>
+      </w:r>
+      <w:r>
+        <w:t xml:space="preserve"> pišemo znotraj elementa &lt;</w:t>
+      </w:r>
+      <w:proofErr w:type="spellStart"/>
+      <w:r>
+        <w:t>script</w:t>
+      </w:r>
+      <w:proofErr w:type="spellEnd"/>
+      <w:r>
+        <w:t>&gt; v html kodi.</w:t>
+      </w:r>
+    </w:p>
+    <w:p>
       <w:pPr>
         <w:pStyle w:val="Heading3"/>
       </w:pPr>
@@ -5757,10 +6199,188 @@
       </w:r>
     </w:p>
     <w:p>
+      <w:r>
+        <w:t xml:space="preserve">Skoraj vsaka spletna stran potrebuje tudi pripomočke za delo z bazami podatkov in prav za ta namen se uporablja SQL. Po angleško </w:t>
+      </w:r>
+      <w:proofErr w:type="spellStart"/>
+      <w:r>
+        <w:t>Structured</w:t>
+      </w:r>
+      <w:proofErr w:type="spellEnd"/>
+      <w:r>
+        <w:t xml:space="preserve"> </w:t>
+      </w:r>
+      <w:proofErr w:type="spellStart"/>
+      <w:r>
+        <w:t>Query</w:t>
+      </w:r>
+      <w:proofErr w:type="spellEnd"/>
+      <w:r>
+        <w:t xml:space="preserve"> </w:t>
+      </w:r>
+      <w:proofErr w:type="spellStart"/>
+      <w:r>
+        <w:t>Language</w:t>
+      </w:r>
+      <w:proofErr w:type="spellEnd"/>
+      <w:r>
+        <w:t>,</w:t>
+      </w:r>
+      <w:r>
+        <w:t xml:space="preserve"> je </w:t>
+      </w:r>
+      <w:proofErr w:type="spellStart"/>
+      <w:r>
+        <w:t>povpraševalni</w:t>
+      </w:r>
+      <w:proofErr w:type="spellEnd"/>
+      <w:r>
+        <w:t xml:space="preserve"> jezik za delo z bazami podatkov. Glavni odliki sta standardizacija in razširjenost, kar pomeni dobro dokumentiranost</w:t>
+      </w:r>
+      <w:r>
+        <w:t xml:space="preserve"> jezika</w:t>
+      </w:r>
+      <w:r>
+        <w:t xml:space="preserve"> in lahkost uporabe.</w:t>
+      </w:r>
+      <w:r>
+        <w:t xml:space="preserve"> Podatki se v bazo zapisujejo v obliki tabel.</w:t>
+      </w:r>
+    </w:p>
+    <w:p>
+      <w:r>
+        <w:t xml:space="preserve">Z SQL bazo komuniciramo preko </w:t>
+      </w:r>
+      <w:r>
+        <w:t xml:space="preserve">angleških </w:t>
+      </w:r>
+      <w:r>
+        <w:t xml:space="preserve">stavkov, ki so zelo podobni </w:t>
+      </w:r>
+      <w:r>
+        <w:t xml:space="preserve">naravnemu jeziku. Tako na primer iz neke tabele v bazi poiščemo želen podatek s stavkom ''SELECT </w:t>
+      </w:r>
+      <w:r>
+        <w:t>polje</w:t>
+      </w:r>
+      <w:r>
+        <w:t xml:space="preserve"> FROM tabela WHERE pogoji''. Na podoben način ustvarjamo tabele z ukazom ''CREATE'', ali pa zberemo bazo podatkov z ukazom ''USE''</w:t>
+      </w:r>
+      <w:r>
+        <w:t>.</w:t>
+      </w:r>
+    </w:p>
+    <w:p>
+      <w:r>
+        <w:t>Jezik je doživel svoj nastanek že v zgodnjih sedemdesetih letih prejšnjega stoletja, bolj pomembna mejnika pa sta leto 1986 in 1987, ko sta ga organizaciji ANSI (</w:t>
+      </w:r>
+      <w:proofErr w:type="spellStart"/>
+      <w:r>
+        <w:t>American</w:t>
+      </w:r>
+      <w:proofErr w:type="spellEnd"/>
+      <w:r>
+        <w:t xml:space="preserve"> </w:t>
+      </w:r>
+      <w:proofErr w:type="spellStart"/>
+      <w:r>
+        <w:t>National</w:t>
+      </w:r>
+      <w:proofErr w:type="spellEnd"/>
+      <w:r>
+        <w:t xml:space="preserve"> </w:t>
+      </w:r>
+      <w:proofErr w:type="spellStart"/>
+      <w:r>
+        <w:t>Standards</w:t>
+      </w:r>
+      <w:proofErr w:type="spellEnd"/>
+      <w:r>
+        <w:t xml:space="preserve"> Institute) in ISO (</w:t>
+      </w:r>
+      <w:proofErr w:type="spellStart"/>
+      <w:r>
+        <w:t>International</w:t>
+      </w:r>
+      <w:proofErr w:type="spellEnd"/>
+      <w:r>
+        <w:t xml:space="preserve"> </w:t>
+      </w:r>
+      <w:proofErr w:type="spellStart"/>
+      <w:r>
+        <w:t>Organization</w:t>
+      </w:r>
+      <w:proofErr w:type="spellEnd"/>
+      <w:r>
+        <w:t xml:space="preserve"> </w:t>
+      </w:r>
+      <w:proofErr w:type="spellStart"/>
+      <w:r>
+        <w:t>for</w:t>
+      </w:r>
+      <w:proofErr w:type="spellEnd"/>
+      <w:r>
+        <w:t xml:space="preserve"> </w:t>
+      </w:r>
+      <w:proofErr w:type="spellStart"/>
+      <w:r>
+        <w:t>Standardization</w:t>
+      </w:r>
+      <w:proofErr w:type="spellEnd"/>
+      <w:r>
+        <w:t>) standardizirali.</w:t>
+      </w:r>
+    </w:p>
+    <w:bookmarkStart w:id="34" w:name="_MON_1413065167"/>
+    <w:bookmarkEnd w:id="34"/>
+    <w:p>
+      <w:pPr>
+        <w:pStyle w:val="Sliketabelekoda"/>
+      </w:pPr>
+      <w:r>
+        <w:object w:dxaOrig="9072" w:dyaOrig="1563">
+          <v:shape id="_x0000_i1028" type="#_x0000_t75" style="width:439.5pt;height:76.3pt" o:ole="">
+            <v:imagedata r:id="rId19" o:title=""/>
+          </v:shape>
+          <o:OLEObject Type="Embed" ProgID="Word.OpenDocumentText.12" ShapeID="_x0000_i1028" DrawAspect="Content" ObjectID="_1413418174" r:id="rId20"/>
+        </w:object>
+      </w:r>
+    </w:p>
+    <w:p>
+      <w:pPr>
+        <w:pStyle w:val="Caption"/>
+        <w:jc w:val="center"/>
+      </w:pPr>
+      <w:r>
+        <w:t xml:space="preserve">Koda </w:t>
+      </w:r>
+      <w:fldSimple w:instr=" SEQ Koda \* ARABIC ">
+        <w:r>
+          <w:rPr>
+            <w:noProof/>
+          </w:rPr>
+          <w:t>4</w:t>
+        </w:r>
+      </w:fldSimple>
+      <w:r>
+        <w:t>: Primer ustvarjanja tabele v SQL jeziku</w:t>
+      </w:r>
+    </w:p>
+    <w:p>
+      <w:pPr>
+        <w:spacing w:after="200" w:line="276" w:lineRule="auto"/>
+        <w:jc w:val="left"/>
+      </w:pPr>
+      <w:r>
+        <w:br w:type="page"/>
+      </w:r>
+    </w:p>
+    <w:p>
       <w:pPr>
         <w:pStyle w:val="Heading2"/>
       </w:pPr>
       <w:r>
+        <w:lastRenderedPageBreak/>
         <w:t>Programska orodja</w:t>
       </w:r>
     </w:p>
@@ -5770,10 +6390,399 @@
       </w:pPr>
       <w:proofErr w:type="spellStart"/>
       <w:r>
+        <w:t>Apache</w:t>
+      </w:r>
+      <w:proofErr w:type="spellEnd"/>
+    </w:p>
+    <w:p>
+      <w:proofErr w:type="spellStart"/>
+      <w:r>
+        <w:t>Apache</w:t>
+      </w:r>
+      <w:proofErr w:type="spellEnd"/>
+      <w:r>
+        <w:t xml:space="preserve">, polno ime </w:t>
+      </w:r>
+      <w:proofErr w:type="spellStart"/>
+      <w:r>
+        <w:t>Apache</w:t>
+      </w:r>
+      <w:proofErr w:type="spellEnd"/>
+      <w:r>
+        <w:t xml:space="preserve"> HTTP Server, je strežnik za prenos podatkov preko spleta. Deluje </w:t>
+      </w:r>
+      <w:r>
+        <w:t>na osnovi HTTP</w:t>
+      </w:r>
+      <w:r>
+        <w:t>-ja</w:t>
+      </w:r>
+      <w:r>
+        <w:t xml:space="preserve"> </w:t>
+      </w:r>
+      <w:r>
+        <w:t>(</w:t>
+      </w:r>
+      <w:proofErr w:type="spellStart"/>
+      <w:r>
+        <w:t>HyperText</w:t>
+      </w:r>
+      <w:proofErr w:type="spellEnd"/>
+      <w:r>
+        <w:t xml:space="preserve"> Transfer </w:t>
+      </w:r>
+      <w:proofErr w:type="spellStart"/>
+      <w:r>
+        <w:t>Protocol</w:t>
+      </w:r>
+      <w:proofErr w:type="spellEnd"/>
+      <w:r>
+        <w:t xml:space="preserve">), </w:t>
+      </w:r>
+      <w:r>
+        <w:t>najbolj razširjenega protokola za komunikacijo med strežnikom in odjemalcem na spletu.</w:t>
+      </w:r>
+      <w:r>
+        <w:t xml:space="preserve"> Na uradni spletni strani strežnik opisujejo kot robusten, zmožen, primeren za komercialne namene in verjetno še najpomembneje, odprtokoden.</w:t>
+      </w:r>
+      <w:r>
+        <w:t xml:space="preserve"> Prav tako je strežnik vsakomur dostopen zastonj in dobro dokumentiran, kar je pripomoglo tudi k njegovi popularnosti. Izbira prav tega strežnika kot podlago za testiranje spletnega vmesnika zato ni bila težka.</w:t>
+      </w:r>
+    </w:p>
+    <w:p>
+      <w:pPr>
+        <w:pStyle w:val="Sliketabelekoda"/>
+        <w:keepNext/>
+      </w:pPr>
+      <w:r>
+        <w:rPr>
+          <w:noProof/>
+          <w:lang w:eastAsia="sl-SI"/>
+        </w:rPr>
+        <w:drawing>
+          <wp:inline distT="0" distB="0" distL="0" distR="0" wp14:anchorId="792B47AC" wp14:editId="0C699330">
+            <wp:extent cx="3640736" cy="648000"/>
+            <wp:effectExtent l="0" t="0" r="0" b="0"/>
+            <wp:docPr id="1" name="Picture 1"/>
+            <wp:cNvGraphicFramePr>
+              <a:graphicFrameLocks xmlns:a="http://schemas.openxmlformats.org/drawingml/2006/main" noChangeAspect="1"/>
+            </wp:cNvGraphicFramePr>
+            <a:graphic xmlns:a="http://schemas.openxmlformats.org/drawingml/2006/main">
+              <a:graphicData uri="http://schemas.openxmlformats.org/drawingml/2006/picture">
+                <pic:pic xmlns:pic="http://schemas.openxmlformats.org/drawingml/2006/picture">
+                  <pic:nvPicPr>
+                    <pic:cNvPr id="0" name="httpd_logo_wide_new.png"/>
+                    <pic:cNvPicPr/>
+                  </pic:nvPicPr>
+                  <pic:blipFill rotWithShape="1">
+                    <a:blip r:embed="rId21">
+                      <a:extLst>
+                        <a:ext uri="{28A0092B-C50C-407E-A947-70E740481C1C}">
+                          <a14:useLocalDpi xmlns:a14="http://schemas.microsoft.com/office/drawing/2010/main" val="0"/>
+                        </a:ext>
+                      </a:extLst>
+                    </a:blip>
+                    <a:srcRect l="1" t="-1" r="34340" b="-16883"/>
+                    <a:stretch/>
+                  </pic:blipFill>
+                  <pic:spPr bwMode="auto">
+                    <a:xfrm>
+                      <a:off x="0" y="0"/>
+                      <a:ext cx="3782222" cy="673183"/>
+                    </a:xfrm>
+                    <a:prstGeom prst="rect">
+                      <a:avLst/>
+                    </a:prstGeom>
+                    <a:ln>
+                      <a:noFill/>
+                    </a:ln>
+                    <a:extLst>
+                      <a:ext uri="{53640926-AAD7-44D8-BBD7-CCE9431645EC}">
+                        <a14:shadowObscured xmlns:a14="http://schemas.microsoft.com/office/drawing/2010/main"/>
+                      </a:ext>
+                    </a:extLst>
+                  </pic:spPr>
+                </pic:pic>
+              </a:graphicData>
+            </a:graphic>
+          </wp:inline>
+        </w:drawing>
+      </w:r>
+    </w:p>
+    <w:p>
+      <w:pPr>
+        <w:pStyle w:val="Caption"/>
+        <w:jc w:val="center"/>
+      </w:pPr>
+      <w:r>
+        <w:t xml:space="preserve">Slika </w:t>
+      </w:r>
+      <w:fldSimple w:instr=" SEQ Slika \* ARABIC ">
+        <w:r>
+          <w:rPr>
+            <w:noProof/>
+          </w:rPr>
+          <w:t>2</w:t>
+        </w:r>
+      </w:fldSimple>
+      <w:r>
+        <w:t>: Uradni logotip strežnika in fundacije</w:t>
+      </w:r>
+    </w:p>
+    <w:p>
+      <w:r>
+        <w:t xml:space="preserve">Projekt </w:t>
+      </w:r>
+      <w:proofErr w:type="spellStart"/>
+      <w:r>
+        <w:t>Apache</w:t>
+      </w:r>
+      <w:proofErr w:type="spellEnd"/>
+      <w:r>
+        <w:t xml:space="preserve"> je nastal leta 1995, ko je majhna skupina programskih inženirjev skupaj zbrala </w:t>
+      </w:r>
+      <w:r>
+        <w:t xml:space="preserve">vsak </w:t>
+      </w:r>
+      <w:r>
+        <w:t xml:space="preserve">svoje popravke takratnega predhodnika </w:t>
+      </w:r>
+      <w:proofErr w:type="spellStart"/>
+      <w:r>
+        <w:t>Apache</w:t>
+      </w:r>
+      <w:proofErr w:type="spellEnd"/>
+      <w:r>
+        <w:t xml:space="preserve">-ja, z namenom narediti enotno distribucijo strežniškega programa. Ustanovili so </w:t>
+      </w:r>
+      <w:proofErr w:type="spellStart"/>
+      <w:r>
+        <w:t>The</w:t>
+      </w:r>
+      <w:proofErr w:type="spellEnd"/>
+      <w:r>
+        <w:t xml:space="preserve"> </w:t>
+      </w:r>
+      <w:proofErr w:type="spellStart"/>
+      <w:r>
+        <w:t>Apache</w:t>
+      </w:r>
+      <w:proofErr w:type="spellEnd"/>
+      <w:r>
+        <w:t xml:space="preserve"> </w:t>
+      </w:r>
+      <w:proofErr w:type="spellStart"/>
+      <w:r>
+        <w:t>Software</w:t>
+      </w:r>
+      <w:proofErr w:type="spellEnd"/>
+      <w:r>
+        <w:t xml:space="preserve"> </w:t>
+      </w:r>
+      <w:proofErr w:type="spellStart"/>
+      <w:r>
+        <w:t>Fundation</w:t>
+      </w:r>
+      <w:proofErr w:type="spellEnd"/>
+      <w:r>
+        <w:t xml:space="preserve">, ki še danes posodablja strežnik. V času tega pisanja je </w:t>
+      </w:r>
+      <w:r>
+        <w:t>naj</w:t>
+      </w:r>
+      <w:r>
+        <w:t>sodobnejša</w:t>
+      </w:r>
+      <w:r>
+        <w:t xml:space="preserve"> verzij</w:t>
+      </w:r>
+      <w:r>
+        <w:t>a</w:t>
+      </w:r>
+      <w:r>
+        <w:t xml:space="preserve"> </w:t>
+      </w:r>
+      <w:r>
+        <w:t>2.4.3.</w:t>
+      </w:r>
+    </w:p>
+    <w:p>
+      <w:pPr>
+        <w:pStyle w:val="Heading3"/>
+      </w:pPr>
+      <w:proofErr w:type="spellStart"/>
+      <w:r>
+        <w:t>Condor</w:t>
+      </w:r>
+      <w:proofErr w:type="spellEnd"/>
+    </w:p>
+    <w:p>
+      <w:r>
+        <w:t xml:space="preserve">Cilj visoko propustnih računskih okolij je združiti večje število računskih virov in tako omogočiti efektivno rabo le teh ter posledično povečati celotno procesorsko moč, ki jo imamo na voljo v danem trenutku. Eden takih okolij je projekt </w:t>
+      </w:r>
+      <w:proofErr w:type="spellStart"/>
+      <w:r>
+        <w:t>Condor</w:t>
+      </w:r>
+      <w:proofErr w:type="spellEnd"/>
+      <w:r>
+        <w:t>.</w:t>
+      </w:r>
+    </w:p>
+    <w:p>
+      <w:pPr>
+        <w:pStyle w:val="Sliketabelekoda"/>
+        <w:keepNext/>
+      </w:pPr>
+      <w:r>
+        <w:rPr>
+          <w:noProof/>
+          <w:lang w:eastAsia="sl-SI"/>
+        </w:rPr>
+        <w:drawing>
+          <wp:inline distT="0" distB="0" distL="0" distR="0" wp14:anchorId="1B65B722" wp14:editId="282F51C5">
+            <wp:extent cx="4167185" cy="792000"/>
+            <wp:effectExtent l="0" t="0" r="0" b="0"/>
+            <wp:docPr id="3" name="Picture 3"/>
+            <wp:cNvGraphicFramePr>
+              <a:graphicFrameLocks xmlns:a="http://schemas.openxmlformats.org/drawingml/2006/main" noChangeAspect="1"/>
+            </wp:cNvGraphicFramePr>
+            <a:graphic xmlns:a="http://schemas.openxmlformats.org/drawingml/2006/main">
+              <a:graphicData uri="http://schemas.openxmlformats.org/drawingml/2006/picture">
+                <pic:pic xmlns:pic="http://schemas.openxmlformats.org/drawingml/2006/picture">
+                  <pic:nvPicPr>
+                    <pic:cNvPr id="0" name="CondorTitle.gif"/>
+                    <pic:cNvPicPr/>
+                  </pic:nvPicPr>
+                  <pic:blipFill>
+                    <a:blip r:embed="rId22">
+                      <a:extLst>
+                        <a:ext uri="{28A0092B-C50C-407E-A947-70E740481C1C}">
+                          <a14:useLocalDpi xmlns:a14="http://schemas.microsoft.com/office/drawing/2010/main" val="0"/>
+                        </a:ext>
+                      </a:extLst>
+                    </a:blip>
+                    <a:stretch>
+                      <a:fillRect/>
+                    </a:stretch>
+                  </pic:blipFill>
+                  <pic:spPr>
+                    <a:xfrm>
+                      <a:off x="0" y="0"/>
+                      <a:ext cx="4167185" cy="792000"/>
+                    </a:xfrm>
+                    <a:prstGeom prst="rect">
+                      <a:avLst/>
+                    </a:prstGeom>
+                  </pic:spPr>
+                </pic:pic>
+              </a:graphicData>
+            </a:graphic>
+          </wp:inline>
+        </w:drawing>
+      </w:r>
+    </w:p>
+    <w:p>
+      <w:pPr>
+        <w:pStyle w:val="Caption"/>
+        <w:jc w:val="center"/>
+      </w:pPr>
+      <w:r>
+        <w:t xml:space="preserve">Slika </w:t>
+      </w:r>
+      <w:fldSimple w:instr=" SEQ Slika \* ARABIC ">
+        <w:r>
+          <w:rPr>
+            <w:noProof/>
+          </w:rPr>
+          <w:t>3</w:t>
+        </w:r>
+      </w:fldSimple>
+      <w:r>
+        <w:t xml:space="preserve">: Uradni logotip projekta </w:t>
+      </w:r>
+      <w:proofErr w:type="spellStart"/>
+      <w:r>
+        <w:t>Condor</w:t>
+      </w:r>
+      <w:proofErr w:type="spellEnd"/>
+    </w:p>
+    <w:p>
+      <w:r>
+        <w:t xml:space="preserve">Že preko desetletje ga razvijajo na Ameriški univerzi v Wisconsinu, kjer se manj osredotočajo na učinkovitost posameznih naprav in bolj na učinkovitost celotnega sistema naprav, </w:t>
+      </w:r>
+      <w:r>
         <w:lastRenderedPageBreak/>
-        <w:t>Apache</w:t>
-      </w:r>
-      <w:proofErr w:type="spellEnd"/>
+        <w:t>povezanega v omrežje. Najsodobnejša verzija je 7.9.1, na kateri sem tudi testiral uporabniški vmesnik.</w:t>
+      </w:r>
+    </w:p>
+    <w:p>
+      <w:r>
+        <w:t xml:space="preserve">Za vodenje, sledenje in upravljanje celotnega sistema skrbi večje število manjših procesov, imenovanih </w:t>
+      </w:r>
+      <w:proofErr w:type="spellStart"/>
+      <w:r>
+        <w:t>daemons</w:t>
+      </w:r>
+      <w:proofErr w:type="spellEnd"/>
+      <w:r>
+        <w:t xml:space="preserve">, ki se izvajajo v ozadju na vsaki izmed </w:t>
+      </w:r>
+      <w:r>
+        <w:t xml:space="preserve">povezanih </w:t>
+      </w:r>
+      <w:r>
+        <w:t xml:space="preserve">naprav. </w:t>
+      </w:r>
+      <w:r>
+        <w:t>Ti</w:t>
+      </w:r>
+      <w:r>
+        <w:t xml:space="preserve"> procesi </w:t>
+      </w:r>
+      <w:r>
+        <w:t xml:space="preserve">so </w:t>
+      </w:r>
+      <w:r>
+        <w:t>uporabnikom nevidni in nimajo svojega privzetega vmesnika,</w:t>
+      </w:r>
+      <w:r>
+        <w:t xml:space="preserve"> vsa komunikacija </w:t>
+      </w:r>
+      <w:r>
+        <w:t xml:space="preserve">z njimi </w:t>
+      </w:r>
+      <w:r>
+        <w:t xml:space="preserve">poteka preko terminala s pomočjo konzolnih ukazov. </w:t>
+      </w:r>
+      <w:r>
+        <w:t>T</w:t>
+      </w:r>
+      <w:r>
+        <w:t xml:space="preserve">o pa me pripelje do glavnega namena te diplomske naloge, in sicer omogočiti bolj laičnim uporabnikom vpogled v različne procese sistema </w:t>
+      </w:r>
+      <w:proofErr w:type="spellStart"/>
+      <w:r>
+        <w:t>Condor</w:t>
+      </w:r>
+      <w:proofErr w:type="spellEnd"/>
+      <w:r>
+        <w:t xml:space="preserve">. Slednji je tako jedro, okoli katerega se bo moja diplomska tudi vrtela in način upravljanja s </w:t>
+      </w:r>
+      <w:proofErr w:type="spellStart"/>
+      <w:r>
+        <w:t>Condorjem</w:t>
+      </w:r>
+      <w:proofErr w:type="spellEnd"/>
+      <w:r>
+        <w:t xml:space="preserve"> bo imel glavni vpliv na obliko in strukturo </w:t>
+      </w:r>
+      <w:r>
+        <w:t xml:space="preserve">spletnega </w:t>
+      </w:r>
+      <w:r>
+        <w:t>vmesnika.</w:t>
+      </w:r>
     </w:p>
     <w:p>
       <w:pPr>
@@ -5781,9 +6790,238 @@
       </w:pPr>
       <w:proofErr w:type="spellStart"/>
       <w:r>
-        <w:t>Condor</w:t>
-      </w:r>
-      <w:proofErr w:type="spellEnd"/>
+        <w:t>MySQL</w:t>
+      </w:r>
+      <w:proofErr w:type="spellEnd"/>
+    </w:p>
+    <w:p>
+      <w:proofErr w:type="spellStart"/>
+      <w:r>
+        <w:t>MySQL</w:t>
+      </w:r>
+      <w:proofErr w:type="spellEnd"/>
+      <w:r>
+        <w:t xml:space="preserve"> je skupek orod</w:t>
+      </w:r>
+      <w:r>
+        <w:t>ij</w:t>
+      </w:r>
+      <w:r>
+        <w:t xml:space="preserve"> za hranjenje, </w:t>
+      </w:r>
+      <w:r>
+        <w:t xml:space="preserve">spremljanje in </w:t>
+      </w:r>
+      <w:r>
+        <w:t>obdelavo baze podatkov. Kot že ime pove, se s strežnikom komunicira s pomočjo SQL jezika. Na voljo je v več paketih, najosnovnejši (</w:t>
+      </w:r>
+      <w:proofErr w:type="spellStart"/>
+      <w:r>
+        <w:t>MySQL</w:t>
+      </w:r>
+      <w:proofErr w:type="spellEnd"/>
+      <w:r>
+        <w:t xml:space="preserve"> </w:t>
+      </w:r>
+      <w:proofErr w:type="spellStart"/>
+      <w:r>
+        <w:t>Community</w:t>
+      </w:r>
+      <w:proofErr w:type="spellEnd"/>
+      <w:r>
+        <w:t xml:space="preserve"> Server) je na voljo zastonj. Poudariti je tudi treba, da gre za odprtokodno programsko opremo, zato lahko pri </w:t>
+      </w:r>
+      <w:r>
+        <w:t>razvoju sodeluje tudi skupnost.</w:t>
+      </w:r>
+    </w:p>
+    <w:p>
+      <w:pPr>
+        <w:pStyle w:val="Sliketabelekoda"/>
+        <w:keepNext/>
+      </w:pPr>
+      <w:r>
+        <w:rPr>
+          <w:noProof/>
+          <w:lang w:eastAsia="sl-SI"/>
+        </w:rPr>
+        <w:drawing>
+          <wp:inline distT="0" distB="0" distL="0" distR="0" wp14:anchorId="58849C53" wp14:editId="726DF730">
+            <wp:extent cx="4276725" cy="714375"/>
+            <wp:effectExtent l="0" t="0" r="9525" b="9525"/>
+            <wp:docPr id="4" name="Picture 4"/>
+            <wp:cNvGraphicFramePr>
+              <a:graphicFrameLocks xmlns:a="http://schemas.openxmlformats.org/drawingml/2006/main" noChangeAspect="1"/>
+            </wp:cNvGraphicFramePr>
+            <a:graphic xmlns:a="http://schemas.openxmlformats.org/drawingml/2006/main">
+              <a:graphicData uri="http://schemas.openxmlformats.org/drawingml/2006/picture">
+                <pic:pic xmlns:pic="http://schemas.openxmlformats.org/drawingml/2006/picture">
+                  <pic:nvPicPr>
+                    <pic:cNvPr id="0" name="mysql_logo.png"/>
+                    <pic:cNvPicPr/>
+                  </pic:nvPicPr>
+                  <pic:blipFill>
+                    <a:blip r:embed="rId23">
+                      <a:extLst>
+                        <a:ext uri="{28A0092B-C50C-407E-A947-70E740481C1C}">
+                          <a14:useLocalDpi xmlns:a14="http://schemas.microsoft.com/office/drawing/2010/main" val="0"/>
+                        </a:ext>
+                      </a:extLst>
+                    </a:blip>
+                    <a:stretch>
+                      <a:fillRect/>
+                    </a:stretch>
+                  </pic:blipFill>
+                  <pic:spPr>
+                    <a:xfrm>
+                      <a:off x="0" y="0"/>
+                      <a:ext cx="4276725" cy="714375"/>
+                    </a:xfrm>
+                    <a:prstGeom prst="rect">
+                      <a:avLst/>
+                    </a:prstGeom>
+                  </pic:spPr>
+                </pic:pic>
+              </a:graphicData>
+            </a:graphic>
+          </wp:inline>
+        </w:drawing>
+      </w:r>
+    </w:p>
+    <w:p>
+      <w:pPr>
+        <w:pStyle w:val="Caption"/>
+        <w:jc w:val="center"/>
+      </w:pPr>
+      <w:r>
+        <w:t xml:space="preserve">Slika </w:t>
+      </w:r>
+      <w:fldSimple w:instr=" SEQ Slika \* ARABIC ">
+        <w:r>
+          <w:rPr>
+            <w:noProof/>
+          </w:rPr>
+          <w:t>4</w:t>
+        </w:r>
+      </w:fldSimple>
+      <w:r>
+        <w:t xml:space="preserve">: Uradni </w:t>
+      </w:r>
+      <w:proofErr w:type="spellStart"/>
+      <w:r>
+        <w:t>MySQL</w:t>
+      </w:r>
+      <w:proofErr w:type="spellEnd"/>
+      <w:r>
+        <w:t xml:space="preserve"> logotip s promocijskim napisom</w:t>
+      </w:r>
+    </w:p>
+    <w:p>
+      <w:r>
+        <w:t>Okrnjena verzija</w:t>
+      </w:r>
+      <w:r>
+        <w:t xml:space="preserve"> sicer</w:t>
+      </w:r>
+      <w:r>
+        <w:t xml:space="preserve"> ponu</w:t>
+      </w:r>
+      <w:r>
+        <w:t>ja</w:t>
+      </w:r>
+      <w:r>
+        <w:t xml:space="preserve"> zgolj strežnik z dostopom do baze podatkov.</w:t>
+      </w:r>
+      <w:r>
+        <w:t xml:space="preserve"> Če pa želimo dostop tudi do vseh naprednih orod</w:t>
+      </w:r>
+      <w:r>
+        <w:t>ij</w:t>
+      </w:r>
+      <w:r>
+        <w:t xml:space="preserve"> za spremljanje in nadzor naše baze, pa moramo pose</w:t>
+      </w:r>
+      <w:r>
+        <w:t>č</w:t>
+      </w:r>
+      <w:r>
+        <w:t xml:space="preserve">i po plačljivi </w:t>
+      </w:r>
+      <w:proofErr w:type="spellStart"/>
+      <w:r>
+        <w:t>Enterprise</w:t>
+      </w:r>
+      <w:proofErr w:type="spellEnd"/>
+      <w:r>
+        <w:t xml:space="preserve"> izdaji.</w:t>
+      </w:r>
+      <w:r>
+        <w:t xml:space="preserve"> Sicer se z </w:t>
+      </w:r>
+      <w:proofErr w:type="spellStart"/>
+      <w:r>
+        <w:t>MySQL</w:t>
+      </w:r>
+      <w:proofErr w:type="spellEnd"/>
+      <w:r>
+        <w:t xml:space="preserve"> upravlja preko terminala, seveda z uporabo SQL sintakse</w:t>
+      </w:r>
+      <w:r>
+        <w:t xml:space="preserve">, lahko pa se </w:t>
+      </w:r>
+      <w:proofErr w:type="spellStart"/>
+      <w:r>
+        <w:t>poslužimo</w:t>
+      </w:r>
+      <w:proofErr w:type="spellEnd"/>
+      <w:r>
+        <w:t xml:space="preserve"> tudi zastonjskega </w:t>
+      </w:r>
+      <w:proofErr w:type="spellStart"/>
+      <w:r>
+        <w:t>MySQL</w:t>
+      </w:r>
+      <w:proofErr w:type="spellEnd"/>
+      <w:r>
+        <w:t xml:space="preserve"> </w:t>
+      </w:r>
+      <w:proofErr w:type="spellStart"/>
+      <w:r>
+        <w:t>Workbench</w:t>
+      </w:r>
+      <w:proofErr w:type="spellEnd"/>
+      <w:r>
+        <w:t xml:space="preserve"> programa, ki omogoča urejanje in upravljanje baze preko spletnega vmesnika.</w:t>
+      </w:r>
+    </w:p>
+    <w:p>
+      <w:proofErr w:type="spellStart"/>
+      <w:r>
+        <w:t>MySQL</w:t>
+      </w:r>
+      <w:proofErr w:type="spellEnd"/>
+      <w:r>
+        <w:t xml:space="preserve"> ima trenutno v lasti podjetje Oracle, po tem ko ga je odkupilo od </w:t>
+      </w:r>
+      <w:r>
+        <w:t xml:space="preserve">prejšnjega lastnika, </w:t>
+      </w:r>
+      <w:proofErr w:type="spellStart"/>
+      <w:r>
+        <w:t>Sun</w:t>
+      </w:r>
+      <w:proofErr w:type="spellEnd"/>
+      <w:r>
+        <w:t xml:space="preserve"> </w:t>
+      </w:r>
+      <w:proofErr w:type="spellStart"/>
+      <w:r>
+        <w:t>Microsystems</w:t>
+      </w:r>
+      <w:proofErr w:type="spellEnd"/>
+      <w:r>
+        <w:t>. V času nastajanja te diplomske naloge je bila aktualna verzija 5.5.28.</w:t>
+      </w:r>
     </w:p>
     <w:p>
       <w:pPr>
@@ -5791,21 +7029,293 @@
       </w:pPr>
       <w:proofErr w:type="spellStart"/>
       <w:r>
-        <w:t>MySQL</w:t>
-      </w:r>
-      <w:proofErr w:type="spellEnd"/>
+        <w:lastRenderedPageBreak/>
+        <w:t>Pluma</w:t>
+      </w:r>
+      <w:proofErr w:type="spellEnd"/>
+      <w:r>
+        <w:t xml:space="preserve"> / </w:t>
+      </w:r>
+      <w:proofErr w:type="spellStart"/>
+      <w:r>
+        <w:t>Notepad</w:t>
+      </w:r>
+      <w:proofErr w:type="spellEnd"/>
+      <w:r>
+        <w:t>++</w:t>
+      </w:r>
+    </w:p>
+    <w:p>
+      <w:r>
+        <w:t xml:space="preserve">Tako </w:t>
+      </w:r>
+      <w:proofErr w:type="spellStart"/>
+      <w:r>
+        <w:t>Pluma</w:t>
+      </w:r>
+      <w:proofErr w:type="spellEnd"/>
+      <w:r>
+        <w:t xml:space="preserve"> kot </w:t>
+      </w:r>
+      <w:proofErr w:type="spellStart"/>
+      <w:r>
+        <w:t>Notepad</w:t>
+      </w:r>
+      <w:proofErr w:type="spellEnd"/>
+      <w:r>
+        <w:t>++ sta tekstovna urejevalnika, primarno namenjena pisanju in urejanju izvorne kode. Prvi je pisan za operacijski sistem Linux, drugi pa za Windows okolje.</w:t>
+      </w:r>
+    </w:p>
+    <w:p>
+      <w:pPr>
+        <w:pStyle w:val="Sliketabelekoda"/>
+        <w:rPr>
+          <w:color w:val="FF0000"/>
+        </w:rPr>
+      </w:pPr>
+      <w:r>
+        <w:rPr>
+          <w:color w:val="FF0000"/>
+        </w:rPr>
+        <w:t>SLIKA PLUME</w:t>
+      </w:r>
+    </w:p>
+    <w:p>
+      <w:r>
+        <w:t xml:space="preserve">Glavni prednosti pred uporabo ostalih tekstovnih urejevalnikov sta sposobnost barvnega označevanja kode različnih programskih jezikov, prav tako pa odpiranje in samodejno ohranjanje zavihkov, ki omogočajo lažje preklapljanje med različnimi datotekami z izvorno kodo. Oba imata pa tudi eno slabost. Ker gre zgolj za urejevalnika teksta, ni omogočeno iskanje napak ter </w:t>
+      </w:r>
+      <w:proofErr w:type="spellStart"/>
+      <w:r>
+        <w:t>razhroščevanje</w:t>
+      </w:r>
+      <w:proofErr w:type="spellEnd"/>
+      <w:r>
+        <w:t xml:space="preserve">, kot to omogočajo bolj profesionalni programi za razvijanje, na primer </w:t>
+      </w:r>
+      <w:proofErr w:type="spellStart"/>
+      <w:r>
+        <w:t>Visual</w:t>
+      </w:r>
+      <w:proofErr w:type="spellEnd"/>
+      <w:r>
+        <w:t xml:space="preserve"> Studio.</w:t>
+      </w:r>
+    </w:p>
+    <w:p>
+      <w:pPr>
+        <w:pStyle w:val="Sliketabelekoda"/>
+        <w:rPr>
+          <w:color w:val="FF0000"/>
+        </w:rPr>
+      </w:pPr>
+      <w:r>
+        <w:rPr>
+          <w:color w:val="FF0000"/>
+        </w:rPr>
+        <w:t>SLIKA NOTEPAD++</w:t>
+      </w:r>
+    </w:p>
+    <w:p>
+      <w:r>
+        <w:t>Oba urejevalnika sta sicer odprtokodna po GNU GPL licenci in sta pod takimi pogoji tudi zastonj dostopna.</w:t>
+      </w:r>
     </w:p>
     <w:p>
       <w:pPr>
         <w:pStyle w:val="Heading3"/>
       </w:pPr>
-      <w:proofErr w:type="spellStart"/>
-      <w:r>
-        <w:t>Notepad</w:t>
-      </w:r>
-      <w:proofErr w:type="spellEnd"/>
-      <w:r>
-        <w:t>++</w:t>
+      <w:r>
+        <w:t>GIT</w:t>
+      </w:r>
+    </w:p>
+    <w:p>
+      <w:proofErr w:type="spellStart"/>
+      <w:r>
+        <w:t>Git</w:t>
+      </w:r>
+      <w:proofErr w:type="spellEnd"/>
+      <w:r>
+        <w:t xml:space="preserve"> je odprtokodni sistem za nadzor in upravljanje z različicami izvorne kode.</w:t>
+      </w:r>
+      <w:r>
+        <w:t xml:space="preserve"> Na poseben način omogoča shranjevanje kode in sicer tako, da se shranjuje spremembe glede na zadnjo objavo. Tako imamo vpogled v celotno zgodovino sprememb naše kode in se lahko vrnemo na prejšnje stanje, če trenutna veja razvijanja vodi v prazno.</w:t>
+      </w:r>
+      <w:r>
+        <w:t xml:space="preserve"> </w:t>
+      </w:r>
+      <w:r>
+        <w:t>Privzetega u</w:t>
+      </w:r>
+      <w:r>
+        <w:t>porabniškega vmesnika ni, shranjevanje sprememb se izvaja preko terminalnih ukazov.</w:t>
+      </w:r>
+    </w:p>
+    <w:p>
+      <w:pPr>
+        <w:pStyle w:val="Sliketabelekoda"/>
+        <w:rPr>
+          <w:color w:val="FF0000"/>
+        </w:rPr>
+      </w:pPr>
+      <w:r>
+        <w:rPr>
+          <w:color w:val="FF0000"/>
+        </w:rPr>
+        <w:t>SLIKA GIT UKAZOV V TERMINALU</w:t>
+      </w:r>
+    </w:p>
+    <w:p>
+      <w:r>
+        <w:t xml:space="preserve">Ukazi za komuniciranje z </w:t>
+      </w:r>
+      <w:proofErr w:type="spellStart"/>
+      <w:r>
+        <w:t>Git</w:t>
+      </w:r>
+      <w:proofErr w:type="spellEnd"/>
+      <w:r>
+        <w:t xml:space="preserve"> sistemom so preprosti</w:t>
+      </w:r>
+      <w:r>
+        <w:t>.</w:t>
+      </w:r>
+      <w:r>
+        <w:t xml:space="preserve"> </w:t>
+      </w:r>
+      <w:r>
+        <w:t>Z</w:t>
+      </w:r>
+      <w:r>
+        <w:t>ačnejo se</w:t>
+      </w:r>
+      <w:r>
+        <w:t xml:space="preserve"> z besedo ''</w:t>
+      </w:r>
+      <w:proofErr w:type="spellStart"/>
+      <w:r>
+        <w:t>git</w:t>
+      </w:r>
+      <w:proofErr w:type="spellEnd"/>
+      <w:r>
+        <w:t>'', nadaljujejo pa z želenim ukazom, na primer ''</w:t>
+      </w:r>
+      <w:proofErr w:type="spellStart"/>
+      <w:r>
+        <w:t>add</w:t>
+      </w:r>
+      <w:proofErr w:type="spellEnd"/>
+      <w:r>
+        <w:t>'' za dod</w:t>
+      </w:r>
+      <w:r>
+        <w:t>ajanje sprememb</w:t>
+      </w:r>
+      <w:r>
+        <w:t>, ''</w:t>
+      </w:r>
+      <w:proofErr w:type="spellStart"/>
+      <w:r>
+        <w:t>commit</w:t>
+      </w:r>
+      <w:proofErr w:type="spellEnd"/>
+      <w:r>
+        <w:t xml:space="preserve">'' za dejansko objavo sprememb v sistem. Seveda se moramo prej v terminalu nahajati znotraj delovne mape, kjer so shranjene tudi vse </w:t>
+      </w:r>
+      <w:proofErr w:type="spellStart"/>
+      <w:r>
+        <w:t>git</w:t>
+      </w:r>
+      <w:proofErr w:type="spellEnd"/>
+      <w:r>
+        <w:t xml:space="preserve"> datoteke za nek projekt.</w:t>
+      </w:r>
+    </w:p>
+    <w:p>
+      <w:pPr>
+        <w:pStyle w:val="Sliketabelekoda"/>
+        <w:rPr>
+          <w:color w:val="FF0000"/>
+        </w:rPr>
+      </w:pPr>
+      <w:r>
+        <w:rPr>
+          <w:color w:val="FF0000"/>
+        </w:rPr>
+        <w:t>SLIKA GITHUB.COM</w:t>
+      </w:r>
+    </w:p>
+    <w:p>
+      <w:r>
+        <w:t>Sistem je tesno povezan s spletno stranjo github.com, ki omogoča nalaganje projektov, prav tako pa tudi sprememb, na strežnik.</w:t>
+      </w:r>
+      <w:r>
+        <w:t xml:space="preserve"> To ima dodano vrednost, saj </w:t>
+      </w:r>
+      <w:r>
+        <w:t>imamo s tem grafični vpogled</w:t>
+      </w:r>
+      <w:r>
+        <w:t xml:space="preserve"> </w:t>
+      </w:r>
+      <w:r>
+        <w:t>v</w:t>
+      </w:r>
+      <w:r>
+        <w:t xml:space="preserve"> </w:t>
+      </w:r>
+      <w:r>
+        <w:t>različn</w:t>
+      </w:r>
+      <w:r>
+        <w:t>e</w:t>
+      </w:r>
+      <w:r>
+        <w:t xml:space="preserve"> objav</w:t>
+      </w:r>
+      <w:r>
+        <w:t>e</w:t>
+      </w:r>
+      <w:r>
+        <w:t>, vej</w:t>
+      </w:r>
+      <w:r>
+        <w:t>e</w:t>
+      </w:r>
+      <w:r>
+        <w:t xml:space="preserve"> in </w:t>
+      </w:r>
+      <w:r>
+        <w:t xml:space="preserve">celotno </w:t>
+      </w:r>
+      <w:r>
+        <w:t>zgodovin</w:t>
+      </w:r>
+      <w:r>
+        <w:t xml:space="preserve">o projekta. </w:t>
+      </w:r>
+      <w:r>
+        <w:t>S</w:t>
+      </w:r>
+      <w:r>
+        <w:t xml:space="preserve"> pomočjo te spletne strani </w:t>
+      </w:r>
+      <w:r>
+        <w:t xml:space="preserve">se tudi </w:t>
+      </w:r>
+      <w:r>
+        <w:t>precej lažje poveže v skupino</w:t>
+      </w:r>
+      <w:r>
+        <w:t xml:space="preserve"> in sledi, kdo je kaj prispeval k projektu.</w:t>
+      </w:r>
+    </w:p>
+    <w:p>
+      <w:pPr>
+        <w:pStyle w:val="Heading2"/>
+      </w:pPr>
+      <w:r>
+        <w:lastRenderedPageBreak/>
+        <w:t>Tehnike</w:t>
       </w:r>
     </w:p>
     <w:p>
@@ -5813,15 +7323,126 @@
         <w:pStyle w:val="Heading3"/>
       </w:pPr>
       <w:r>
-        <w:t>GIT</w:t>
-      </w:r>
-    </w:p>
-    <w:p>
-      <w:pPr>
-        <w:pStyle w:val="Heading2"/>
-      </w:pPr>
-      <w:r>
-        <w:t>Tehnike</w:t>
+        <w:t>AJAX</w:t>
+      </w:r>
+    </w:p>
+    <w:p>
+      <w:proofErr w:type="spellStart"/>
+      <w:r>
+        <w:t>Asynchronous</w:t>
+      </w:r>
+      <w:proofErr w:type="spellEnd"/>
+      <w:r>
+        <w:t xml:space="preserve"> </w:t>
+      </w:r>
+      <w:proofErr w:type="spellStart"/>
+      <w:r>
+        <w:t>JavaScript</w:t>
+      </w:r>
+      <w:proofErr w:type="spellEnd"/>
+      <w:r>
+        <w:t xml:space="preserve"> </w:t>
+      </w:r>
+      <w:proofErr w:type="spellStart"/>
+      <w:r>
+        <w:t>and</w:t>
+      </w:r>
+      <w:proofErr w:type="spellEnd"/>
+      <w:r>
+        <w:t xml:space="preserve"> XML</w:t>
+      </w:r>
+      <w:r>
+        <w:t xml:space="preserve"> je novejši pristop k programiranju spletnih strani, kjer s pomočjo </w:t>
+      </w:r>
+      <w:proofErr w:type="spellStart"/>
+      <w:r>
+        <w:t>XMLHttpRequest</w:t>
+      </w:r>
+      <w:proofErr w:type="spellEnd"/>
+      <w:r>
+        <w:t xml:space="preserve"> objekta pošljemo </w:t>
+      </w:r>
+      <w:r>
+        <w:t xml:space="preserve">strežniku zahtevo, naj </w:t>
+      </w:r>
+      <w:r>
+        <w:t xml:space="preserve">si bo to POST ali GET </w:t>
+      </w:r>
+      <w:proofErr w:type="spellStart"/>
+      <w:r>
+        <w:t>request</w:t>
+      </w:r>
+      <w:proofErr w:type="spellEnd"/>
+      <w:r>
+        <w:t xml:space="preserve">, lahko pa tudi </w:t>
+      </w:r>
+      <w:r>
+        <w:t xml:space="preserve">kaj bolj zahtevnega, na primer </w:t>
+      </w:r>
+      <w:r>
+        <w:t>datoteke.</w:t>
+      </w:r>
+      <w:r>
+        <w:t xml:space="preserve"> Strežnik potem informacije procesira kot ob normalni zahtevi, ter jih preko istega objekta vrne nazaj odjemalcu, kateri jih prikaže. Glavna prednost takega pristopa je predvsem v uporabniški izkušnji. Celotna izmenjava med strežnikom in odjemalcem namreč poteka asinhrono v ozadju. Uporabnik tako ni izpostavljen ponovnemu nalaganju celotne strani, ampak se posodobi le določen del</w:t>
+      </w:r>
+      <w:r>
+        <w:t xml:space="preserve"> le te</w:t>
+      </w:r>
+      <w:r>
+        <w:t>.</w:t>
+      </w:r>
+    </w:p>
+    <w:p>
+      <w:r>
+        <w:t>Pri izvedbi AJAX princi</w:t>
+      </w:r>
+      <w:r>
+        <w:t xml:space="preserve">pa se uporablja več tehnologij, predvsem </w:t>
+      </w:r>
+      <w:r>
+        <w:t xml:space="preserve">HTML in CSS za prikaz in </w:t>
+      </w:r>
+      <w:proofErr w:type="spellStart"/>
+      <w:r>
+        <w:t>izgled</w:t>
+      </w:r>
+      <w:proofErr w:type="spellEnd"/>
+      <w:r>
+        <w:t>,</w:t>
+      </w:r>
+      <w:r>
+        <w:t xml:space="preserve"> DOM in XML za dinamični prikaz in interakcijo s podatki,</w:t>
+      </w:r>
+      <w:r>
+        <w:t xml:space="preserve"> ter seveda </w:t>
+      </w:r>
+      <w:proofErr w:type="spellStart"/>
+      <w:r>
+        <w:t>javascript</w:t>
+      </w:r>
+      <w:proofErr w:type="spellEnd"/>
+      <w:r>
+        <w:t>, ki vse tehnologije poveže in</w:t>
+      </w:r>
+      <w:r>
+        <w:t xml:space="preserve"> tudi</w:t>
+      </w:r>
+      <w:r>
+        <w:t xml:space="preserve"> vsebuje </w:t>
+      </w:r>
+      <w:proofErr w:type="spellStart"/>
+      <w:r>
+        <w:t>XMLHttpRequest</w:t>
+      </w:r>
+      <w:proofErr w:type="spellEnd"/>
+      <w:r>
+        <w:t xml:space="preserve"> objekt</w:t>
+      </w:r>
+      <w:r>
+        <w:t>.</w:t>
+      </w:r>
+      <w:r>
+        <w:t xml:space="preserve"> Tako gre pri AJAX-u za skupek tehnologij, ki nam omogočajo bolj moderno in uporabniku prijazno prikazovanje spletnih strani.</w:t>
       </w:r>
     </w:p>
     <w:p>
@@ -5829,7 +7450,165 @@
         <w:pStyle w:val="Heading3"/>
       </w:pPr>
       <w:r>
-        <w:t>AJAX</w:t>
+        <w:t>Objektno orientirano programiranje</w:t>
+      </w:r>
+    </w:p>
+    <w:p>
+      <w:r>
+        <w:t>Pri objektno orientiranem programiranju</w:t>
+      </w:r>
+      <w:r>
+        <w:t xml:space="preserve"> (krajše OOP)</w:t>
+      </w:r>
+      <w:r>
+        <w:t xml:space="preserve"> gre za </w:t>
+      </w:r>
+      <w:r>
+        <w:t>paradigmo reševanja problemov</w:t>
+      </w:r>
+      <w:r>
+        <w:t xml:space="preserve">, kjer kodo strukturiramo v </w:t>
+      </w:r>
+      <w:r>
+        <w:t>objekte</w:t>
+      </w:r>
+      <w:r>
+        <w:t>, s</w:t>
+      </w:r>
+      <w:r>
+        <w:t xml:space="preserve"> tem pa občutno zmanjšamo količino proceduralne kode</w:t>
+      </w:r>
+      <w:r>
+        <w:t xml:space="preserve"> in jo naredimo bolj pregledno, lažje berljivo</w:t>
+      </w:r>
+      <w:r>
+        <w:t>.</w:t>
+      </w:r>
+    </w:p>
+    <w:p>
+      <w:r>
+        <w:t xml:space="preserve">Razred </w:t>
+      </w:r>
+      <w:r>
+        <w:t xml:space="preserve">je osnovni koncept objektnega programiranja. Gre za neke vrste </w:t>
+      </w:r>
+      <w:r>
+        <w:t>načrt</w:t>
+      </w:r>
+      <w:r>
+        <w:t xml:space="preserve"> oziroma strukturo</w:t>
+      </w:r>
+      <w:r>
+        <w:t xml:space="preserve"> objekta, kjer so definirane vse spremenljivke (podatki</w:t>
+      </w:r>
+      <w:r>
+        <w:t xml:space="preserve"> </w:t>
+      </w:r>
+      <w:r>
+        <w:t>in</w:t>
+      </w:r>
+      <w:r>
+        <w:t xml:space="preserve"> atributi</w:t>
+      </w:r>
+      <w:r>
+        <w:t>) in vse funkcije (metode), ki jih lahko nek objekt uporablja.</w:t>
+      </w:r>
+      <w:r>
+        <w:t xml:space="preserve"> S pomočjo teh funkcij in spremenljivk lahko potem manipuliramo z instanco razreda, ki ji rečemo objekt.</w:t>
+      </w:r>
+    </w:p>
+    <w:p>
+      <w:r>
+        <w:t>OOP koda je tako zgrajena iz številnih objektov, ki se med sabo prepletajo</w:t>
+      </w:r>
+      <w:r>
+        <w:t xml:space="preserve"> in tvorijo nek smiseln algoritem. Glavne prednosti takega načina programiranja so:</w:t>
+      </w:r>
+    </w:p>
+    <w:p>
+      <w:pPr>
+        <w:pStyle w:val="ListParagraph"/>
+        <w:numPr>
+          <w:ilvl w:val="0"/>
+          <w:numId w:val="6"/>
+        </w:numPr>
+      </w:pPr>
+      <w:r>
+        <w:t>Bolj pregledna koda kateri je lažje slediti</w:t>
+      </w:r>
+    </w:p>
+    <w:p>
+      <w:pPr>
+        <w:pStyle w:val="ListParagraph"/>
+        <w:numPr>
+          <w:ilvl w:val="0"/>
+          <w:numId w:val="6"/>
+        </w:numPr>
+      </w:pPr>
+      <w:r>
+        <w:t>Hitrejše iskanje in popravljanje napak</w:t>
+      </w:r>
+    </w:p>
+    <w:p>
+      <w:pPr>
+        <w:pStyle w:val="ListParagraph"/>
+        <w:numPr>
+          <w:ilvl w:val="0"/>
+          <w:numId w:val="6"/>
+        </w:numPr>
+      </w:pPr>
+      <w:r>
+        <w:t>Omogoča lažje in bolj učinkovito delo v skupini</w:t>
+      </w:r>
+    </w:p>
+    <w:p>
+      <w:pPr>
+        <w:pStyle w:val="ListParagraph"/>
+        <w:numPr>
+          <w:ilvl w:val="0"/>
+          <w:numId w:val="6"/>
+        </w:numPr>
+      </w:pPr>
+      <w:r>
+        <w:t>Koda je lažje prenosljiva tudi na druge projekte</w:t>
+      </w:r>
+    </w:p>
+    <w:p>
+      <w:r>
+        <w:lastRenderedPageBreak/>
+        <w:t xml:space="preserve">Glavna slabost </w:t>
+      </w:r>
+      <w:r>
+        <w:t>pa je</w:t>
+      </w:r>
+      <w:bookmarkStart w:id="35" w:name="_GoBack"/>
+      <w:bookmarkEnd w:id="35"/>
+      <w:r>
+        <w:t xml:space="preserve"> predvsem ta, da je</w:t>
+      </w:r>
+      <w:r>
+        <w:t xml:space="preserve"> na konceptualn</w:t>
+      </w:r>
+      <w:r>
+        <w:t>i</w:t>
+      </w:r>
+      <w:r>
+        <w:t xml:space="preserve"> </w:t>
+      </w:r>
+      <w:r>
+        <w:t>ravni</w:t>
+      </w:r>
+      <w:r>
+        <w:t xml:space="preserve"> </w:t>
+      </w:r>
+      <w:r>
+        <w:t>tako kodo težje</w:t>
+      </w:r>
+      <w:r>
+        <w:t xml:space="preserve"> dobro</w:t>
+      </w:r>
+      <w:r>
+        <w:t xml:space="preserve"> strukturirati in oblikovati.</w:t>
       </w:r>
     </w:p>
     <w:p>
@@ -5845,10 +7624,10 @@
     <w:p>
       <w:pPr>
         <w:sectPr>
-          <w:headerReference w:type="even" r:id="rId17"/>
-          <w:headerReference w:type="default" r:id="rId18"/>
-          <w:footerReference w:type="even" r:id="rId19"/>
-          <w:footerReference w:type="default" r:id="rId20"/>
+          <w:headerReference w:type="even" r:id="rId24"/>
+          <w:headerReference w:type="default" r:id="rId25"/>
+          <w:footerReference w:type="even" r:id="rId26"/>
+          <w:footerReference w:type="default" r:id="rId27"/>
           <w:pgSz w:w="11906" w:h="16838" w:code="9"/>
           <w:pgMar w:top="1985" w:right="1134" w:bottom="1701" w:left="1701" w:header="851" w:footer="851" w:gutter="0"/>
           <w:pgNumType w:start="1"/>
@@ -5861,16 +7640,16 @@
       <w:pPr>
         <w:pStyle w:val="Headingnotnumbered"/>
       </w:pPr>
-      <w:bookmarkStart w:id="32" w:name="_Toc337504558"/>
-      <w:bookmarkStart w:id="33" w:name="_Toc337507364"/>
-      <w:bookmarkStart w:id="34" w:name="_Toc337507887"/>
+      <w:bookmarkStart w:id="36" w:name="_Toc337504558"/>
+      <w:bookmarkStart w:id="37" w:name="_Toc337507364"/>
+      <w:bookmarkStart w:id="38" w:name="_Toc337507887"/>
       <w:r>
         <w:lastRenderedPageBreak/>
         <w:t>PRILOGE</w:t>
       </w:r>
-      <w:bookmarkEnd w:id="32"/>
-      <w:bookmarkEnd w:id="33"/>
-      <w:bookmarkEnd w:id="34"/>
+      <w:bookmarkEnd w:id="36"/>
+      <w:bookmarkEnd w:id="37"/>
+      <w:bookmarkEnd w:id="38"/>
     </w:p>
     <w:p>
       <w:r>
@@ -6111,10 +7890,10 @@
     <w:p>
       <w:pPr>
         <w:sectPr>
-          <w:headerReference w:type="even" r:id="rId21"/>
-          <w:headerReference w:type="default" r:id="rId22"/>
-          <w:footerReference w:type="even" r:id="rId23"/>
-          <w:footerReference w:type="default" r:id="rId24"/>
+          <w:headerReference w:type="even" r:id="rId28"/>
+          <w:headerReference w:type="default" r:id="rId29"/>
+          <w:footerReference w:type="even" r:id="rId30"/>
+          <w:footerReference w:type="default" r:id="rId31"/>
           <w:pgSz w:w="11906" w:h="16838" w:code="9"/>
           <w:pgMar w:top="1985" w:right="1134" w:bottom="1701" w:left="1701" w:header="851" w:footer="851" w:gutter="0"/>
           <w:pgNumType w:start="1"/>
@@ -6140,8 +7919,8 @@
       </w:r>
     </w:p>
     <w:sectPr>
-      <w:headerReference w:type="default" r:id="rId25"/>
-      <w:footerReference w:type="default" r:id="rId26"/>
+      <w:headerReference w:type="default" r:id="rId32"/>
+      <w:footerReference w:type="default" r:id="rId33"/>
       <w:pgSz w:w="11906" w:h="16838" w:code="9"/>
       <w:pgMar w:top="1985" w:right="1134" w:bottom="1701" w:left="1701" w:header="851" w:footer="851" w:gutter="0"/>
       <w:pgNumType w:start="1"/>
@@ -6598,7 +8377,7 @@
           <w:rPr>
             <w:noProof/>
           </w:rPr>
-          <w:t>4</w:t>
+          <w:t>10</w:t>
         </w:r>
         <w:r>
           <w:fldChar w:fldCharType="end"/>
@@ -6777,7 +8556,7 @@
           <w:rPr>
             <w:noProof/>
           </w:rPr>
-          <w:t>3</w:t>
+          <w:t>9</w:t>
         </w:r>
         <w:r>
           <w:fldChar w:fldCharType="end"/>
@@ -7242,6 +9021,119 @@
     </w:lvl>
   </w:abstractNum>
   <w:abstractNum w:abstractNumId="2">
+    <w:nsid w:val="45050584"/>
+    <w:multiLevelType w:val="hybridMultilevel"/>
+    <w:tmpl w:val="70DE6674"/>
+    <w:lvl w:ilvl="0" w:tplc="04240001">
+      <w:start w:val="1"/>
+      <w:numFmt w:val="bullet"/>
+      <w:lvlText w:val=""/>
+      <w:lvlJc w:val="left"/>
+      <w:pPr>
+        <w:ind w:left="720" w:hanging="360"/>
+      </w:pPr>
+      <w:rPr>
+        <w:rFonts w:ascii="Symbol" w:hAnsi="Symbol" w:hint="default"/>
+      </w:rPr>
+    </w:lvl>
+    <w:lvl w:ilvl="1" w:tplc="04240003" w:tentative="1">
+      <w:start w:val="1"/>
+      <w:numFmt w:val="bullet"/>
+      <w:lvlText w:val="o"/>
+      <w:lvlJc w:val="left"/>
+      <w:pPr>
+        <w:ind w:left="1440" w:hanging="360"/>
+      </w:pPr>
+      <w:rPr>
+        <w:rFonts w:ascii="Courier New" w:hAnsi="Courier New" w:cs="Courier New" w:hint="default"/>
+      </w:rPr>
+    </w:lvl>
+    <w:lvl w:ilvl="2" w:tplc="04240005" w:tentative="1">
+      <w:start w:val="1"/>
+      <w:numFmt w:val="bullet"/>
+      <w:lvlText w:val=""/>
+      <w:lvlJc w:val="left"/>
+      <w:pPr>
+        <w:ind w:left="2160" w:hanging="360"/>
+      </w:pPr>
+      <w:rPr>
+        <w:rFonts w:ascii="Wingdings" w:hAnsi="Wingdings" w:hint="default"/>
+      </w:rPr>
+    </w:lvl>
+    <w:lvl w:ilvl="3" w:tplc="04240001" w:tentative="1">
+      <w:start w:val="1"/>
+      <w:numFmt w:val="bullet"/>
+      <w:lvlText w:val=""/>
+      <w:lvlJc w:val="left"/>
+      <w:pPr>
+        <w:ind w:left="2880" w:hanging="360"/>
+      </w:pPr>
+      <w:rPr>
+        <w:rFonts w:ascii="Symbol" w:hAnsi="Symbol" w:hint="default"/>
+      </w:rPr>
+    </w:lvl>
+    <w:lvl w:ilvl="4" w:tplc="04240003" w:tentative="1">
+      <w:start w:val="1"/>
+      <w:numFmt w:val="bullet"/>
+      <w:lvlText w:val="o"/>
+      <w:lvlJc w:val="left"/>
+      <w:pPr>
+        <w:ind w:left="3600" w:hanging="360"/>
+      </w:pPr>
+      <w:rPr>
+        <w:rFonts w:ascii="Courier New" w:hAnsi="Courier New" w:cs="Courier New" w:hint="default"/>
+      </w:rPr>
+    </w:lvl>
+    <w:lvl w:ilvl="5" w:tplc="04240005" w:tentative="1">
+      <w:start w:val="1"/>
+      <w:numFmt w:val="bullet"/>
+      <w:lvlText w:val=""/>
+      <w:lvlJc w:val="left"/>
+      <w:pPr>
+        <w:ind w:left="4320" w:hanging="360"/>
+      </w:pPr>
+      <w:rPr>
+        <w:rFonts w:ascii="Wingdings" w:hAnsi="Wingdings" w:hint="default"/>
+      </w:rPr>
+    </w:lvl>
+    <w:lvl w:ilvl="6" w:tplc="04240001" w:tentative="1">
+      <w:start w:val="1"/>
+      <w:numFmt w:val="bullet"/>
+      <w:lvlText w:val=""/>
+      <w:lvlJc w:val="left"/>
+      <w:pPr>
+        <w:ind w:left="5040" w:hanging="360"/>
+      </w:pPr>
+      <w:rPr>
+        <w:rFonts w:ascii="Symbol" w:hAnsi="Symbol" w:hint="default"/>
+      </w:rPr>
+    </w:lvl>
+    <w:lvl w:ilvl="7" w:tplc="04240003" w:tentative="1">
+      <w:start w:val="1"/>
+      <w:numFmt w:val="bullet"/>
+      <w:lvlText w:val="o"/>
+      <w:lvlJc w:val="left"/>
+      <w:pPr>
+        <w:ind w:left="5760" w:hanging="360"/>
+      </w:pPr>
+      <w:rPr>
+        <w:rFonts w:ascii="Courier New" w:hAnsi="Courier New" w:cs="Courier New" w:hint="default"/>
+      </w:rPr>
+    </w:lvl>
+    <w:lvl w:ilvl="8" w:tplc="04240005" w:tentative="1">
+      <w:start w:val="1"/>
+      <w:numFmt w:val="bullet"/>
+      <w:lvlText w:val=""/>
+      <w:lvlJc w:val="left"/>
+      <w:pPr>
+        <w:ind w:left="6480" w:hanging="360"/>
+      </w:pPr>
+      <w:rPr>
+        <w:rFonts w:ascii="Wingdings" w:hAnsi="Wingdings" w:hint="default"/>
+      </w:rPr>
+    </w:lvl>
+  </w:abstractNum>
+  <w:abstractNum w:abstractNumId="3">
     <w:nsid w:val="7141201E"/>
     <w:multiLevelType w:val="multilevel"/>
     <w:tmpl w:val="8084AC90"/>
@@ -7363,7 +9255,7 @@
       </w:rPr>
     </w:lvl>
   </w:abstractNum>
-  <w:abstractNum w:abstractNumId="3">
+  <w:abstractNum w:abstractNumId="4">
     <w:nsid w:val="79CD0FC3"/>
     <w:multiLevelType w:val="multilevel"/>
     <w:tmpl w:val="CC2659F4"/>
@@ -7449,7 +9341,7 @@
       </w:pPr>
     </w:lvl>
   </w:abstractNum>
-  <w:abstractNum w:abstractNumId="4">
+  <w:abstractNum w:abstractNumId="5">
     <w:nsid w:val="7E74015E"/>
     <w:multiLevelType w:val="hybridMultilevel"/>
     <w:tmpl w:val="4A004316"/>
@@ -7563,7 +9455,7 @@
     </w:lvl>
   </w:abstractNum>
   <w:num w:numId="1">
-    <w:abstractNumId w:val="3"/>
+    <w:abstractNumId w:val="4"/>
   </w:num>
   <w:num w:numId="2">
     <w:abstractNumId w:val="1"/>
@@ -7572,10 +9464,13 @@
     <w:abstractNumId w:val="0"/>
   </w:num>
   <w:num w:numId="4">
-    <w:abstractNumId w:val="2"/>
+    <w:abstractNumId w:val="3"/>
   </w:num>
   <w:num w:numId="5">
-    <w:abstractNumId w:val="4"/>
+    <w:abstractNumId w:val="5"/>
+  </w:num>
+  <w:num w:numId="6">
+    <w:abstractNumId w:val="2"/>
   </w:num>
 </w:numbering>
 </file>
@@ -8529,6 +10424,15 @@
       <w:jc w:val="center"/>
     </w:pPr>
   </w:style>
+  <w:style w:type="paragraph" w:customStyle="1" w:styleId="Koda">
+    <w:name w:val="Koda"/>
+    <w:basedOn w:val="Normal"/>
+    <w:qFormat/>
+    <w:rsid w:val="00C71B85"/>
+    <w:rPr>
+      <w:rFonts w:ascii="Courier New" w:hAnsi="Courier New"/>
+    </w:rPr>
+  </w:style>
 </w:styles>
 </file>
 
@@ -9481,6 +11385,15 @@
       <w:jc w:val="center"/>
     </w:pPr>
   </w:style>
+  <w:style w:type="paragraph" w:customStyle="1" w:styleId="Koda">
+    <w:name w:val="Koda"/>
+    <w:basedOn w:val="Normal"/>
+    <w:qFormat/>
+    <w:rsid w:val="00C71B85"/>
+    <w:rPr>
+      <w:rFonts w:ascii="Courier New" w:hAnsi="Courier New"/>
+    </w:rPr>
+  </w:style>
 </w:styles>
 </file>
 
@@ -9774,7 +11687,7 @@
 </file>
 
 <file path=customXml/itemProps1.xml><?xml version="1.0" encoding="utf-8"?>
-<ds:datastoreItem xmlns:ds="http://schemas.openxmlformats.org/officeDocument/2006/customXml" ds:itemID="{A7E232D9-6142-45A4-AA57-83143B19B2A6}">
+<ds:datastoreItem xmlns:ds="http://schemas.openxmlformats.org/officeDocument/2006/customXml" ds:itemID="{CA5C765F-0B7A-4F86-BA68-41A6DF4DE19F}">
   <ds:schemaRefs>
     <ds:schemaRef ds:uri="http://schemas.openxmlformats.org/officeDocument/2006/bibliography"/>
   </ds:schemaRefs>

</xml_diff>